<commit_message>
estudos JSON, localStorage e sessionStorage
</commit_message>
<xml_diff>
--- a/ProgetosVariaveis/bootstrap/curso-bootstrap5/ANOTACOES-AULA.docx
+++ b/ProgetosVariaveis/bootstrap/curso-bootstrap5/ANOTACOES-AULA.docx
@@ -37,7 +37,15 @@
         <w:rPr>
           <w:b/>
         </w:rPr>
-        <w:t>https://www.youtube.com/playlist?list=PL0YuSuacUEWuJN3qb6NP15bzqd8w_oAj7</w:t>
+        <w:t>https://www.youtube.com/playlist?list=PL0YuSuacUEWuJN3qb6NP</w:t>
+      </w:r>
+      <w:bookmarkStart w:id="0" w:name="_GoBack"/>
+      <w:bookmarkEnd w:id="0"/>
+      <w:r>
+        <w:rPr>
+          <w:b/>
+        </w:rPr>
+        <w:t>15bzqd8w_oAj7</w:t>
       </w:r>
       <w:r>
         <w:rPr>
@@ -12728,6 +12736,7 @@
         <w:rPr>
           <w:rFonts w:asciiTheme="minorHAnsi" w:hAnsiTheme="minorHAnsi" w:cstheme="minorHAnsi"/>
           <w:b w:val="0"/>
+          <w:noProof/>
           <w:sz w:val="20"/>
           <w:szCs w:val="20"/>
         </w:rPr>
@@ -12799,6 +12808,7 @@
         <w:rPr>
           <w:rFonts w:asciiTheme="minorHAnsi" w:hAnsiTheme="minorHAnsi" w:cstheme="minorHAnsi"/>
           <w:b w:val="0"/>
+          <w:noProof/>
           <w:sz w:val="20"/>
           <w:szCs w:val="20"/>
         </w:rPr>
@@ -12860,6 +12870,7 @@
         <w:rPr>
           <w:rFonts w:asciiTheme="minorHAnsi" w:hAnsiTheme="minorHAnsi" w:cstheme="minorHAnsi"/>
           <w:b w:val="0"/>
+          <w:noProof/>
           <w:sz w:val="20"/>
           <w:szCs w:val="20"/>
         </w:rPr>
@@ -12957,8 +12968,6 @@
         </w:rPr>
         <w:t>&lt;link rel="stylesheet" href="https://cdnjs.cloudflare.com/ajax/libs/font-awesome/6.5.1/css/all.min.css" integrity="sha512-DTOQO9RWCH3ppGqcWaEA1BIZOC6xxalwEsw9c2QQeAIftl+Vegovlnee1c9QX4TctnWMn13TZye+giMm8e2LwA==" crossorigin="anonymous" referrerpolicy="no-referrer" /&gt;</w:t>
       </w:r>
-      <w:bookmarkStart w:id="0" w:name="_GoBack"/>
-      <w:bookmarkEnd w:id="0"/>
     </w:p>
     <w:sectPr>
       <w:pgSz w:w="11906" w:h="16838"/>

</xml_diff>